<commit_message>
ex 1, 2, 3
</commit_message>
<xml_diff>
--- a/experiments/Ex 1.docx
+++ b/experiments/Ex 1.docx
@@ -11953,7 +11953,7 @@
           <w:rFonts w:ascii="Segoe UI" w:hAnsi="Segoe UI" w:cs="Segoe UI"/>
           <w:color w:val="24292E"/>
         </w:rPr>
-        <w:t>What do you mean by case-sensitive? Is C a case-sensitive language?</w:t>
+        <w:t>List the rules for defining variable in C</w:t>
       </w:r>
     </w:p>
     <w:p>
@@ -11974,14 +11974,7 @@
           <w:rFonts w:ascii="Segoe UI" w:hAnsi="Segoe UI" w:cs="Segoe UI"/>
           <w:color w:val="24292E"/>
         </w:rPr>
-        <w:t>What are the different data types in C</w:t>
-      </w:r>
-      <w:r>
-        <w:rPr>
-          <w:rFonts w:ascii="Segoe UI" w:hAnsi="Segoe UI" w:cs="Segoe UI"/>
-          <w:color w:val="24292E"/>
-        </w:rPr>
-        <w:t>?</w:t>
+        <w:t>What are the differences between constant and variable</w:t>
       </w:r>
     </w:p>
     <w:p>
@@ -12002,111 +11995,6 @@
           <w:rFonts w:ascii="Segoe UI" w:hAnsi="Segoe UI" w:cs="Segoe UI"/>
           <w:color w:val="24292E"/>
         </w:rPr>
-        <w:t>Mention the applications of C language</w:t>
-      </w:r>
-    </w:p>
-    <w:p>
-      <w:pPr>
-        <w:pStyle w:val="NormalWeb"/>
-        <w:numPr>
-          <w:ilvl w:val="0"/>
-          <w:numId w:val="2"/>
-        </w:numPr>
-        <w:spacing w:before="0" w:beforeAutospacing="0" w:after="240" w:afterAutospacing="0"/>
-        <w:rPr>
-          <w:rFonts w:ascii="Segoe UI" w:hAnsi="Segoe UI" w:cs="Segoe UI"/>
-          <w:color w:val="24292E"/>
-        </w:rPr>
-      </w:pPr>
-      <w:r>
-        <w:rPr>
-          <w:rFonts w:ascii="Segoe UI" w:hAnsi="Segoe UI" w:cs="Segoe UI"/>
-          <w:color w:val="24292E"/>
-        </w:rPr>
-        <w:t>List the rules for defining variable in C</w:t>
-      </w:r>
-    </w:p>
-    <w:p>
-      <w:pPr>
-        <w:pStyle w:val="NormalWeb"/>
-        <w:numPr>
-          <w:ilvl w:val="0"/>
-          <w:numId w:val="2"/>
-        </w:numPr>
-        <w:spacing w:before="0" w:beforeAutospacing="0" w:after="240" w:afterAutospacing="0"/>
-        <w:rPr>
-          <w:rFonts w:ascii="Segoe UI" w:hAnsi="Segoe UI" w:cs="Segoe UI"/>
-          <w:color w:val="24292E"/>
-        </w:rPr>
-      </w:pPr>
-      <w:r>
-        <w:rPr>
-          <w:rFonts w:ascii="Segoe UI" w:hAnsi="Segoe UI" w:cs="Segoe UI"/>
-          <w:color w:val="24292E"/>
-        </w:rPr>
-        <w:t>What are the differences between constant and variable</w:t>
-      </w:r>
-    </w:p>
-    <w:p>
-      <w:pPr>
-        <w:pStyle w:val="NormalWeb"/>
-        <w:numPr>
-          <w:ilvl w:val="0"/>
-          <w:numId w:val="2"/>
-        </w:numPr>
-        <w:spacing w:before="0" w:beforeAutospacing="0" w:after="240" w:afterAutospacing="0"/>
-        <w:rPr>
-          <w:rFonts w:ascii="Segoe UI" w:hAnsi="Segoe UI" w:cs="Segoe UI"/>
-          <w:color w:val="24292E"/>
-        </w:rPr>
-      </w:pPr>
-      <w:r>
-        <w:rPr>
-          <w:rFonts w:ascii="Segoe UI" w:hAnsi="Segoe UI" w:cs="Segoe UI"/>
-          <w:color w:val="24292E"/>
-        </w:rPr>
-        <w:t>What are keywords</w:t>
-      </w:r>
-    </w:p>
-    <w:p>
-      <w:pPr>
-        <w:pStyle w:val="NormalWeb"/>
-        <w:numPr>
-          <w:ilvl w:val="0"/>
-          <w:numId w:val="2"/>
-        </w:numPr>
-        <w:spacing w:before="0" w:beforeAutospacing="0" w:after="240" w:afterAutospacing="0"/>
-        <w:rPr>
-          <w:rFonts w:ascii="Segoe UI" w:hAnsi="Segoe UI" w:cs="Segoe UI"/>
-          <w:color w:val="24292E"/>
-        </w:rPr>
-      </w:pPr>
-      <w:r>
-        <w:rPr>
-          <w:rFonts w:ascii="Segoe UI" w:hAnsi="Segoe UI" w:cs="Segoe UI"/>
-          <w:color w:val="24292E"/>
-        </w:rPr>
-        <w:t>What do you mean by C tokens</w:t>
-      </w:r>
-    </w:p>
-    <w:p>
-      <w:pPr>
-        <w:pStyle w:val="NormalWeb"/>
-        <w:numPr>
-          <w:ilvl w:val="0"/>
-          <w:numId w:val="2"/>
-        </w:numPr>
-        <w:spacing w:before="0" w:beforeAutospacing="0" w:after="240" w:afterAutospacing="0"/>
-        <w:rPr>
-          <w:rFonts w:ascii="Segoe UI" w:hAnsi="Segoe UI" w:cs="Segoe UI"/>
-          <w:color w:val="24292E"/>
-        </w:rPr>
-      </w:pPr>
-      <w:r>
-        <w:rPr>
-          <w:rFonts w:ascii="Segoe UI" w:hAnsi="Segoe UI" w:cs="Segoe UI"/>
-          <w:color w:val="24292E"/>
-        </w:rPr>
         <w:t xml:space="preserve">What is the purpose of </w:t>
       </w:r>
       <w:proofErr w:type="gramStart"/>
@@ -12443,7 +12331,6 @@
           <w:color w:val="8000FF"/>
           <w:sz w:val="20"/>
         </w:rPr>
-        <w:lastRenderedPageBreak/>
         <w:t>void</w:t>
       </w:r>
       <w:proofErr w:type="gramEnd"/>
@@ -12893,6 +12780,7 @@
           <w:color w:val="000000"/>
           <w:sz w:val="20"/>
         </w:rPr>
+        <w:lastRenderedPageBreak/>
         <w:t xml:space="preserve">    a </w:t>
       </w:r>
       <w:r>
@@ -15072,7 +14960,7 @@
 </file>
 
 <file path=customXml/itemProps1.xml><?xml version="1.0" encoding="utf-8"?>
-<ds:datastoreItem xmlns:ds="http://schemas.openxmlformats.org/officeDocument/2006/customXml" ds:itemID="{777CE485-8470-4284-9320-CD3563477190}">
+<ds:datastoreItem xmlns:ds="http://schemas.openxmlformats.org/officeDocument/2006/customXml" ds:itemID="{84978913-A76C-4C0B-BE0E-9C5FF61E6FBF}">
   <ds:schemaRefs>
     <ds:schemaRef ds:uri="http://schemas.openxmlformats.org/officeDocument/2006/bibliography"/>
   </ds:schemaRefs>

</xml_diff>